<commit_message>
exceptions with throw & throws
</commit_message>
<xml_diff>
--- a/WFS Notes.docx
+++ b/WFS Notes.docx
@@ -10952,10 +10952,10 @@
             <v:path o:extrusionok="f" gradientshapeok="t" o:connecttype="rect"/>
             <o:lock v:ext="edit" aspectratio="t"/>
           </v:shapetype>
-          <v:shape id="_x0000_i1025" type="#_x0000_t75" style="width:451pt;height:331.2pt" o:ole="">
+          <v:shape id="_x0000_i1025" type="#_x0000_t75" style="width:450.8pt;height:331.2pt" o:ole="">
             <v:imagedata r:id="rId39" o:title=""/>
           </v:shape>
-          <o:OLEObject Type="Embed" ProgID="PBrush" ShapeID="_x0000_i1025" DrawAspect="Content" ObjectID="_1692108434" r:id="rId40"/>
+          <o:OLEObject Type="Embed" ProgID="PBrush" ShapeID="_x0000_i1025" DrawAspect="Content" ObjectID="_1692173327" r:id="rId40"/>
         </w:object>
       </w:r>
     </w:p>
@@ -18551,6 +18551,991 @@
         </w:drawing>
       </w:r>
     </w:p>
+    <w:p>
+      <w:pPr>
+        <w:rPr>
+          <w:sz w:val="24"/>
+          <w:szCs w:val="24"/>
+        </w:rPr>
+      </w:pPr>
+    </w:p>
+    <w:p>
+      <w:pPr>
+        <w:rPr>
+          <w:sz w:val="24"/>
+          <w:szCs w:val="24"/>
+        </w:rPr>
+      </w:pPr>
+    </w:p>
+    <w:p>
+      <w:pPr>
+        <w:rPr>
+          <w:sz w:val="24"/>
+          <w:szCs w:val="24"/>
+        </w:rPr>
+      </w:pPr>
+    </w:p>
+    <w:p>
+      <w:pPr>
+        <w:rPr>
+          <w:sz w:val="24"/>
+          <w:szCs w:val="24"/>
+        </w:rPr>
+      </w:pPr>
+      <w:r>
+        <w:rPr>
+          <w:sz w:val="24"/>
+          <w:szCs w:val="24"/>
+          <w:highlight w:val="yellow"/>
+        </w:rPr>
+        <w:lastRenderedPageBreak/>
+        <w:t>Understanding throw keyword</w:t>
+      </w:r>
+    </w:p>
+    <w:p>
+      <w:pPr>
+        <w:rPr>
+          <w:sz w:val="24"/>
+          <w:szCs w:val="24"/>
+        </w:rPr>
+      </w:pPr>
+      <w:r>
+        <w:rPr>
+          <w:sz w:val="24"/>
+          <w:szCs w:val="24"/>
+        </w:rPr>
+        <w:t>throw keyword is used to manually generate the exception object</w:t>
+      </w:r>
+    </w:p>
+    <w:p>
+      <w:pPr>
+        <w:rPr>
+          <w:sz w:val="24"/>
+          <w:szCs w:val="24"/>
+        </w:rPr>
+      </w:pPr>
+      <w:r>
+        <w:rPr>
+          <w:sz w:val="24"/>
+          <w:szCs w:val="24"/>
+        </w:rPr>
+        <w:t>i.e.,  throw new exception_name();</w:t>
+      </w:r>
+    </w:p>
+    <w:p>
+      <w:pPr>
+        <w:rPr>
+          <w:sz w:val="24"/>
+          <w:szCs w:val="24"/>
+        </w:rPr>
+      </w:pPr>
+      <w:r>
+        <w:rPr>
+          <w:sz w:val="24"/>
+          <w:szCs w:val="24"/>
+        </w:rPr>
+        <w:t>ex: throw new RuntimException();</w:t>
+      </w:r>
+    </w:p>
+    <w:p>
+      <w:pPr>
+        <w:rPr>
+          <w:sz w:val="24"/>
+          <w:szCs w:val="24"/>
+        </w:rPr>
+      </w:pPr>
+      <w:r>
+        <w:rPr>
+          <w:sz w:val="24"/>
+          <w:szCs w:val="24"/>
+        </w:rPr>
+        <w:t>ex: throw new ArithmeticException();</w:t>
+      </w:r>
+    </w:p>
+    <w:p>
+      <w:pPr>
+        <w:rPr>
+          <w:sz w:val="24"/>
+          <w:szCs w:val="24"/>
+        </w:rPr>
+      </w:pPr>
+      <w:r>
+        <w:rPr>
+          <w:sz w:val="24"/>
+          <w:szCs w:val="24"/>
+        </w:rPr>
+        <w:t>ex: throw new ArrayIndexOutOfBoundsException();</w:t>
+      </w:r>
+    </w:p>
+    <w:p>
+      <w:pPr>
+        <w:rPr>
+          <w:sz w:val="24"/>
+          <w:szCs w:val="24"/>
+        </w:rPr>
+      </w:pPr>
+      <w:r>
+        <w:rPr>
+          <w:sz w:val="24"/>
+          <w:szCs w:val="24"/>
+        </w:rPr>
+        <w:t>Above exceptions throwing doesn’t make sense as java only knows when to create these exceptions i.e., java knows when to throw ArithmeticException() that is when you / by 0, when to throw ArrayIndexOutOfBoundsException() that is when you access the invalid index</w:t>
+      </w:r>
+      <w:r>
+        <w:rPr>
+          <w:sz w:val="24"/>
+          <w:szCs w:val="24"/>
+        </w:rPr>
+        <w:t>.</w:t>
+      </w:r>
+    </w:p>
+    <w:p>
+      <w:pPr>
+        <w:rPr>
+          <w:sz w:val="24"/>
+          <w:szCs w:val="24"/>
+        </w:rPr>
+      </w:pPr>
+      <w:r>
+        <w:rPr>
+          <w:sz w:val="24"/>
+          <w:szCs w:val="24"/>
+        </w:rPr>
+        <w:t>When throw keyword makes sense is when you want to customize the exception, when you want to create your own exception.</w:t>
+      </w:r>
+    </w:p>
+    <w:p>
+      <w:pPr>
+        <w:rPr>
+          <w:sz w:val="24"/>
+          <w:szCs w:val="24"/>
+        </w:rPr>
+      </w:pPr>
+      <w:r>
+        <w:rPr>
+          <w:sz w:val="24"/>
+          <w:szCs w:val="24"/>
+          <w:highlight w:val="yellow"/>
+        </w:rPr>
+        <w:t>How to create customized exceptions or your own exceptions</w:t>
+      </w:r>
+    </w:p>
+    <w:p>
+      <w:pPr>
+        <w:rPr>
+          <w:sz w:val="24"/>
+          <w:szCs w:val="24"/>
+        </w:rPr>
+      </w:pPr>
+      <w:r>
+        <w:rPr>
+          <w:sz w:val="24"/>
+          <w:szCs w:val="24"/>
+        </w:rPr>
+        <w:t>public class AgeInvalidException extends RuntimeException { }  // unchecked exception</w:t>
+      </w:r>
+      <w:r>
+        <w:rPr>
+          <w:sz w:val="24"/>
+          <w:szCs w:val="24"/>
+        </w:rPr>
+        <w:br/>
+        <w:t xml:space="preserve">public class AgeInvalidException extends Exception { }  // checked exception </w:t>
+      </w:r>
+      <w:r>
+        <w:rPr>
+          <w:sz w:val="24"/>
+          <w:szCs w:val="24"/>
+        </w:rPr>
+        <w:br/>
+        <w:t>public class EmployeeNotFoundException extends RuntimeException { }</w:t>
+      </w:r>
+      <w:r>
+        <w:rPr>
+          <w:sz w:val="24"/>
+          <w:szCs w:val="24"/>
+        </w:rPr>
+        <w:t xml:space="preserve"> </w:t>
+      </w:r>
+      <w:r>
+        <w:rPr>
+          <w:sz w:val="24"/>
+          <w:szCs w:val="24"/>
+        </w:rPr>
+        <w:t>// unchecked</w:t>
+      </w:r>
+      <w:r>
+        <w:rPr>
+          <w:sz w:val="24"/>
+          <w:szCs w:val="24"/>
+        </w:rPr>
+        <w:br/>
+        <w:t>public class EmployeeNotFoundException extends Exception { }</w:t>
+      </w:r>
+      <w:r>
+        <w:rPr>
+          <w:sz w:val="24"/>
+          <w:szCs w:val="24"/>
+        </w:rPr>
+        <w:t xml:space="preserve"> // checked</w:t>
+      </w:r>
+    </w:p>
+    <w:p>
+      <w:pPr>
+        <w:rPr>
+          <w:sz w:val="24"/>
+          <w:szCs w:val="24"/>
+        </w:rPr>
+      </w:pPr>
+      <w:r>
+        <w:rPr>
+          <w:sz w:val="24"/>
+          <w:szCs w:val="24"/>
+        </w:rPr>
+        <w:t xml:space="preserve">Note: Its advisable to always create customized exception </w:t>
+      </w:r>
+      <w:r>
+        <w:rPr>
+          <w:sz w:val="24"/>
+          <w:szCs w:val="24"/>
+        </w:rPr>
+        <w:t xml:space="preserve">as </w:t>
+      </w:r>
+      <w:r>
+        <w:rPr>
+          <w:sz w:val="24"/>
+          <w:szCs w:val="24"/>
+        </w:rPr>
+        <w:t>‘Checked Exception’</w:t>
+      </w:r>
+    </w:p>
+    <w:p>
+      <w:pPr>
+        <w:rPr>
+          <w:sz w:val="24"/>
+          <w:szCs w:val="24"/>
+        </w:rPr>
+      </w:pPr>
+      <w:r>
+        <w:rPr>
+          <w:sz w:val="24"/>
+          <w:szCs w:val="24"/>
+        </w:rPr>
+        <w:t xml:space="preserve">User -&gt; age -&gt; 850 -&gt; throw new </w:t>
+      </w:r>
+      <w:r>
+        <w:rPr>
+          <w:sz w:val="24"/>
+          <w:szCs w:val="24"/>
+        </w:rPr>
+        <w:t>AgeInvalidException()</w:t>
+      </w:r>
+    </w:p>
+    <w:p>
+      <w:pPr>
+        <w:rPr>
+          <w:sz w:val="24"/>
+          <w:szCs w:val="24"/>
+        </w:rPr>
+      </w:pPr>
+      <w:r>
+        <w:rPr>
+          <w:sz w:val="24"/>
+          <w:szCs w:val="24"/>
+        </w:rPr>
+        <w:t xml:space="preserve">User -&gt; employeeId -&gt; 517 -&gt; </w:t>
+      </w:r>
+      <w:r>
+        <w:rPr>
+          <w:sz w:val="24"/>
+          <w:szCs w:val="24"/>
+        </w:rPr>
+        <w:t>throw new EmployeeNotFoundException()</w:t>
+      </w:r>
+    </w:p>
+    <w:p>
+      <w:pPr>
+        <w:rPr>
+          <w:sz w:val="24"/>
+          <w:szCs w:val="24"/>
+        </w:rPr>
+      </w:pPr>
+    </w:p>
+    <w:p>
+      <w:pPr>
+        <w:rPr>
+          <w:sz w:val="24"/>
+          <w:szCs w:val="24"/>
+        </w:rPr>
+      </w:pPr>
+      <w:r>
+        <w:rPr>
+          <w:sz w:val="24"/>
+          <w:szCs w:val="24"/>
+          <w:highlight w:val="yellow"/>
+        </w:rPr>
+        <w:t>Understanding throws keyword</w:t>
+      </w:r>
+    </w:p>
+    <w:p>
+      <w:pPr>
+        <w:rPr>
+          <w:sz w:val="24"/>
+          <w:szCs w:val="24"/>
+        </w:rPr>
+      </w:pPr>
+      <w:r>
+        <w:rPr>
+          <w:sz w:val="24"/>
+          <w:szCs w:val="24"/>
+        </w:rPr>
+        <w:t>It is used to propagate the exceptions from the method to another method instead of handling it</w:t>
+      </w:r>
+      <w:r>
+        <w:rPr>
+          <w:sz w:val="24"/>
+          <w:szCs w:val="24"/>
+        </w:rPr>
+        <w:t>, so that the caller will know how to handle the exceptions</w:t>
+      </w:r>
+      <w:r>
+        <w:rPr>
+          <w:sz w:val="24"/>
+          <w:szCs w:val="24"/>
+        </w:rPr>
+        <w:t>.</w:t>
+      </w:r>
+    </w:p>
+    <w:p>
+      <w:pPr>
+        <w:rPr>
+          <w:sz w:val="24"/>
+          <w:szCs w:val="24"/>
+        </w:rPr>
+      </w:pPr>
+      <w:r>
+        <w:rPr>
+          <w:sz w:val="24"/>
+          <w:szCs w:val="24"/>
+          <w:highlight w:val="yellow"/>
+        </w:rPr>
+        <w:t>When the code gets the exception it can do two things</w:t>
+      </w:r>
+    </w:p>
+    <w:p>
+      <w:pPr>
+        <w:pStyle w:val="ListParagraph"/>
+        <w:numPr>
+          <w:ilvl w:val="0"/>
+          <w:numId w:val="29"/>
+        </w:numPr>
+        <w:rPr>
+          <w:sz w:val="24"/>
+          <w:szCs w:val="24"/>
+        </w:rPr>
+      </w:pPr>
+      <w:r>
+        <w:rPr>
+          <w:sz w:val="24"/>
+          <w:szCs w:val="24"/>
+        </w:rPr>
+        <w:t>propagate using throws</w:t>
+      </w:r>
+    </w:p>
+    <w:p>
+      <w:pPr>
+        <w:pStyle w:val="ListParagraph"/>
+        <w:numPr>
+          <w:ilvl w:val="0"/>
+          <w:numId w:val="29"/>
+        </w:numPr>
+        <w:rPr>
+          <w:sz w:val="24"/>
+          <w:szCs w:val="24"/>
+        </w:rPr>
+      </w:pPr>
+      <w:r>
+        <w:rPr>
+          <w:sz w:val="24"/>
+          <w:szCs w:val="24"/>
+        </w:rPr>
+        <w:t>handle using try-catch</w:t>
+      </w:r>
+    </w:p>
+    <w:p>
+      <w:pPr>
+        <w:rPr>
+          <w:sz w:val="24"/>
+          <w:szCs w:val="24"/>
+        </w:rPr>
+      </w:pPr>
+      <w:r>
+        <w:rPr>
+          <w:sz w:val="24"/>
+          <w:szCs w:val="24"/>
+        </w:rPr>
+        <w:t>syntax:</w:t>
+      </w:r>
+    </w:p>
+    <w:p>
+      <w:pPr>
+        <w:rPr>
+          <w:sz w:val="24"/>
+          <w:szCs w:val="24"/>
+        </w:rPr>
+      </w:pPr>
+      <w:r>
+        <w:rPr>
+          <w:color w:val="FF0000"/>
+          <w:sz w:val="24"/>
+          <w:szCs w:val="24"/>
+        </w:rPr>
+        <w:t xml:space="preserve">return_type </w:t>
+      </w:r>
+      <w:r>
+        <w:rPr>
+          <w:sz w:val="24"/>
+          <w:szCs w:val="24"/>
+        </w:rPr>
+        <w:t xml:space="preserve">method_name() </w:t>
+      </w:r>
+      <w:r>
+        <w:rPr>
+          <w:color w:val="FF0000"/>
+          <w:sz w:val="24"/>
+          <w:szCs w:val="24"/>
+        </w:rPr>
+        <w:t xml:space="preserve">throws exception_name, exception_name </w:t>
+      </w:r>
+      <w:r>
+        <w:rPr>
+          <w:sz w:val="24"/>
+          <w:szCs w:val="24"/>
+        </w:rPr>
+        <w:t xml:space="preserve">{ ….. } </w:t>
+      </w:r>
+    </w:p>
+    <w:p>
+      <w:pPr>
+        <w:rPr>
+          <w:sz w:val="24"/>
+          <w:szCs w:val="24"/>
+        </w:rPr>
+      </w:pPr>
+      <w:r>
+        <w:rPr>
+          <w:sz w:val="24"/>
+          <w:szCs w:val="24"/>
+          <w:highlight w:val="yellow"/>
+        </w:rPr>
+        <w:t>Note:</w:t>
+      </w:r>
+      <w:r>
+        <w:rPr>
+          <w:sz w:val="24"/>
+          <w:szCs w:val="24"/>
+        </w:rPr>
+        <w:t xml:space="preserve"> throws keyword can be used for propagating multiple exceptions or single exceptions</w:t>
+      </w:r>
+      <w:r>
+        <w:rPr>
+          <w:sz w:val="24"/>
+          <w:szCs w:val="24"/>
+        </w:rPr>
+        <w:t>.</w:t>
+      </w:r>
+    </w:p>
+    <w:p>
+      <w:pPr>
+        <w:rPr>
+          <w:sz w:val="24"/>
+          <w:szCs w:val="24"/>
+        </w:rPr>
+      </w:pPr>
+      <w:r>
+        <w:rPr>
+          <w:sz w:val="24"/>
+          <w:szCs w:val="24"/>
+          <w:highlight w:val="yellow"/>
+        </w:rPr>
+        <w:t>Note:</w:t>
+      </w:r>
+      <w:r>
+        <w:rPr>
+          <w:sz w:val="24"/>
+          <w:szCs w:val="24"/>
+        </w:rPr>
+        <w:t xml:space="preserve"> You can propagate two types of exceptions again i.e., checked &amp; unchecked, but compiler ignores unchecked-exceptions, it will never come to know that the client needs to use try-catch for unchecked-exception</w:t>
+      </w:r>
+    </w:p>
+    <w:p>
+      <w:pPr>
+        <w:rPr>
+          <w:sz w:val="24"/>
+          <w:szCs w:val="24"/>
+        </w:rPr>
+      </w:pPr>
+      <w:r>
+        <w:rPr>
+          <w:sz w:val="24"/>
+          <w:szCs w:val="24"/>
+          <w:highlight w:val="yellow"/>
+        </w:rPr>
+        <w:lastRenderedPageBreak/>
+        <w:t>Using throw &amp; throws for predefined exceptions</w:t>
+      </w:r>
+    </w:p>
+    <w:p>
+      <w:pPr>
+        <w:rPr>
+          <w:sz w:val="24"/>
+          <w:szCs w:val="24"/>
+        </w:rPr>
+      </w:pPr>
+      <w:r>
+        <w:rPr>
+          <w:noProof/>
+          <w:sz w:val="24"/>
+          <w:szCs w:val="24"/>
+        </w:rPr>
+        <w:drawing>
+          <wp:inline distT="0" distB="0" distL="0" distR="0" wp14:anchorId="3DBBE0B1" wp14:editId="415DEFB9">
+            <wp:extent cx="5725160" cy="3315970"/>
+            <wp:effectExtent l="0" t="0" r="8890" b="0"/>
+            <wp:docPr id="72" name="Picture 72"/>
+            <wp:cNvGraphicFramePr>
+              <a:graphicFrameLocks xmlns:a="http://schemas.openxmlformats.org/drawingml/2006/main" noChangeAspect="1"/>
+            </wp:cNvGraphicFramePr>
+            <a:graphic xmlns:a="http://schemas.openxmlformats.org/drawingml/2006/main">
+              <a:graphicData uri="http://schemas.openxmlformats.org/drawingml/2006/picture">
+                <pic:pic xmlns:pic="http://schemas.openxmlformats.org/drawingml/2006/picture">
+                  <pic:nvPicPr>
+                    <pic:cNvPr id="0" name="Picture 2"/>
+                    <pic:cNvPicPr>
+                      <a:picLocks noChangeAspect="1" noChangeArrowheads="1"/>
+                    </pic:cNvPicPr>
+                  </pic:nvPicPr>
+                  <pic:blipFill>
+                    <a:blip r:embed="rId78">
+                      <a:extLst>
+                        <a:ext uri="{28A0092B-C50C-407E-A947-70E740481C1C}">
+                          <a14:useLocalDpi xmlns:a14="http://schemas.microsoft.com/office/drawing/2010/main" val="0"/>
+                        </a:ext>
+                      </a:extLst>
+                    </a:blip>
+                    <a:srcRect/>
+                    <a:stretch>
+                      <a:fillRect/>
+                    </a:stretch>
+                  </pic:blipFill>
+                  <pic:spPr bwMode="auto">
+                    <a:xfrm>
+                      <a:off x="0" y="0"/>
+                      <a:ext cx="5725160" cy="3315970"/>
+                    </a:xfrm>
+                    <a:prstGeom prst="rect">
+                      <a:avLst/>
+                    </a:prstGeom>
+                    <a:noFill/>
+                    <a:ln>
+                      <a:noFill/>
+                    </a:ln>
+                  </pic:spPr>
+                </pic:pic>
+              </a:graphicData>
+            </a:graphic>
+          </wp:inline>
+        </w:drawing>
+      </w:r>
+    </w:p>
+    <w:p>
+      <w:pPr>
+        <w:rPr>
+          <w:sz w:val="24"/>
+          <w:szCs w:val="24"/>
+        </w:rPr>
+      </w:pPr>
+    </w:p>
+    <w:p>
+      <w:pPr>
+        <w:rPr>
+          <w:sz w:val="24"/>
+          <w:szCs w:val="24"/>
+        </w:rPr>
+      </w:pPr>
+      <w:r>
+        <w:rPr>
+          <w:sz w:val="24"/>
+          <w:szCs w:val="24"/>
+          <w:highlight w:val="yellow"/>
+        </w:rPr>
+        <w:t>How to create our own exception/custom exceptions and propagate as well as handle it</w:t>
+      </w:r>
+    </w:p>
+    <w:p>
+      <w:pPr>
+        <w:pStyle w:val="ListParagraph"/>
+        <w:numPr>
+          <w:ilvl w:val="0"/>
+          <w:numId w:val="4"/>
+        </w:numPr>
+        <w:rPr>
+          <w:sz w:val="24"/>
+          <w:szCs w:val="24"/>
+        </w:rPr>
+      </w:pPr>
+      <w:r>
+        <w:rPr>
+          <w:sz w:val="24"/>
+          <w:szCs w:val="24"/>
+        </w:rPr>
+        <w:t>You need to extend either Exception or RuntimeException depending on the need</w:t>
+      </w:r>
+    </w:p>
+    <w:p>
+      <w:pPr>
+        <w:pStyle w:val="ListParagraph"/>
+        <w:numPr>
+          <w:ilvl w:val="0"/>
+          <w:numId w:val="4"/>
+        </w:numPr>
+        <w:rPr>
+          <w:sz w:val="24"/>
+          <w:szCs w:val="24"/>
+        </w:rPr>
+      </w:pPr>
+      <w:r>
+        <w:rPr>
+          <w:sz w:val="24"/>
+          <w:szCs w:val="24"/>
+        </w:rPr>
+        <w:t>If you extend Exception it will become Checked Exception, then compiler can recognize it to handle</w:t>
+      </w:r>
+    </w:p>
+    <w:p>
+      <w:pPr>
+        <w:pStyle w:val="ListParagraph"/>
+        <w:numPr>
+          <w:ilvl w:val="0"/>
+          <w:numId w:val="4"/>
+        </w:numPr>
+        <w:rPr>
+          <w:sz w:val="24"/>
+          <w:szCs w:val="24"/>
+        </w:rPr>
+      </w:pPr>
+      <w:r>
+        <w:rPr>
+          <w:sz w:val="24"/>
+          <w:szCs w:val="24"/>
+        </w:rPr>
+        <w:t>If you extend RuntimeException it will become Unchecked Exception, then compiler doesn’t recognize it to handle</w:t>
+      </w:r>
+    </w:p>
+    <w:p>
+      <w:pPr>
+        <w:rPr>
+          <w:sz w:val="24"/>
+          <w:szCs w:val="24"/>
+        </w:rPr>
+      </w:pPr>
+    </w:p>
+    <w:p>
+      <w:pPr>
+        <w:rPr>
+          <w:sz w:val="24"/>
+          <w:szCs w:val="24"/>
+        </w:rPr>
+      </w:pPr>
+      <w:r>
+        <w:rPr>
+          <w:sz w:val="24"/>
+          <w:szCs w:val="24"/>
+          <w:highlight w:val="yellow"/>
+        </w:rPr>
+        <w:t>AgeInvalidException.java</w:t>
+      </w:r>
+    </w:p>
+    <w:p>
+      <w:pPr>
+        <w:rPr>
+          <w:b/>
+          <w:bCs/>
+          <w:sz w:val="24"/>
+          <w:szCs w:val="24"/>
+        </w:rPr>
+      </w:pPr>
+      <w:r>
+        <w:rPr>
+          <w:b/>
+          <w:bCs/>
+          <w:noProof/>
+          <w:sz w:val="24"/>
+          <w:szCs w:val="24"/>
+        </w:rPr>
+        <w:drawing>
+          <wp:inline distT="0" distB="0" distL="0" distR="0" wp14:anchorId="38812ED0" wp14:editId="12A4A3E1">
+            <wp:extent cx="5725160" cy="2154555"/>
+            <wp:effectExtent l="0" t="0" r="8890" b="0"/>
+            <wp:docPr id="73" name="Picture 73"/>
+            <wp:cNvGraphicFramePr>
+              <a:graphicFrameLocks xmlns:a="http://schemas.openxmlformats.org/drawingml/2006/main" noChangeAspect="1"/>
+            </wp:cNvGraphicFramePr>
+            <a:graphic xmlns:a="http://schemas.openxmlformats.org/drawingml/2006/main">
+              <a:graphicData uri="http://schemas.openxmlformats.org/drawingml/2006/picture">
+                <pic:pic xmlns:pic="http://schemas.openxmlformats.org/drawingml/2006/picture">
+                  <pic:nvPicPr>
+                    <pic:cNvPr id="0" name="Picture 3"/>
+                    <pic:cNvPicPr>
+                      <a:picLocks noChangeAspect="1" noChangeArrowheads="1"/>
+                    </pic:cNvPicPr>
+                  </pic:nvPicPr>
+                  <pic:blipFill>
+                    <a:blip r:embed="rId79">
+                      <a:extLst>
+                        <a:ext uri="{28A0092B-C50C-407E-A947-70E740481C1C}">
+                          <a14:useLocalDpi xmlns:a14="http://schemas.microsoft.com/office/drawing/2010/main" val="0"/>
+                        </a:ext>
+                      </a:extLst>
+                    </a:blip>
+                    <a:srcRect/>
+                    <a:stretch>
+                      <a:fillRect/>
+                    </a:stretch>
+                  </pic:blipFill>
+                  <pic:spPr bwMode="auto">
+                    <a:xfrm>
+                      <a:off x="0" y="0"/>
+                      <a:ext cx="5725160" cy="2154555"/>
+                    </a:xfrm>
+                    <a:prstGeom prst="rect">
+                      <a:avLst/>
+                    </a:prstGeom>
+                    <a:noFill/>
+                    <a:ln>
+                      <a:noFill/>
+                    </a:ln>
+                  </pic:spPr>
+                </pic:pic>
+              </a:graphicData>
+            </a:graphic>
+          </wp:inline>
+        </w:drawing>
+      </w:r>
+    </w:p>
+    <w:p>
+      <w:pPr>
+        <w:rPr>
+          <w:sz w:val="24"/>
+          <w:szCs w:val="24"/>
+        </w:rPr>
+      </w:pPr>
+    </w:p>
+    <w:p>
+      <w:pPr>
+        <w:rPr>
+          <w:sz w:val="24"/>
+          <w:szCs w:val="24"/>
+        </w:rPr>
+      </w:pPr>
+    </w:p>
+    <w:p>
+      <w:pPr>
+        <w:rPr>
+          <w:sz w:val="24"/>
+          <w:szCs w:val="24"/>
+        </w:rPr>
+      </w:pPr>
+      <w:r>
+        <w:rPr>
+          <w:noProof/>
+          <w:sz w:val="24"/>
+          <w:szCs w:val="24"/>
+        </w:rPr>
+        <w:lastRenderedPageBreak/>
+        <w:drawing>
+          <wp:inline distT="0" distB="0" distL="0" distR="0" wp14:anchorId="20A0FD1F" wp14:editId="594DE24C">
+            <wp:extent cx="5731510" cy="3752215"/>
+            <wp:effectExtent l="0" t="0" r="2540" b="635"/>
+            <wp:docPr id="74" name="Picture 74"/>
+            <wp:cNvGraphicFramePr>
+              <a:graphicFrameLocks xmlns:a="http://schemas.openxmlformats.org/drawingml/2006/main" noChangeAspect="1"/>
+            </wp:cNvGraphicFramePr>
+            <a:graphic xmlns:a="http://schemas.openxmlformats.org/drawingml/2006/main">
+              <a:graphicData uri="http://schemas.openxmlformats.org/drawingml/2006/picture">
+                <pic:pic xmlns:pic="http://schemas.openxmlformats.org/drawingml/2006/picture">
+                  <pic:nvPicPr>
+                    <pic:cNvPr id="0" name="Picture 4"/>
+                    <pic:cNvPicPr>
+                      <a:picLocks noChangeAspect="1" noChangeArrowheads="1"/>
+                    </pic:cNvPicPr>
+                  </pic:nvPicPr>
+                  <pic:blipFill>
+                    <a:blip r:embed="rId80">
+                      <a:extLst>
+                        <a:ext uri="{28A0092B-C50C-407E-A947-70E740481C1C}">
+                          <a14:useLocalDpi xmlns:a14="http://schemas.microsoft.com/office/drawing/2010/main" val="0"/>
+                        </a:ext>
+                      </a:extLst>
+                    </a:blip>
+                    <a:srcRect/>
+                    <a:stretch>
+                      <a:fillRect/>
+                    </a:stretch>
+                  </pic:blipFill>
+                  <pic:spPr bwMode="auto">
+                    <a:xfrm>
+                      <a:off x="0" y="0"/>
+                      <a:ext cx="5731510" cy="3752215"/>
+                    </a:xfrm>
+                    <a:prstGeom prst="rect">
+                      <a:avLst/>
+                    </a:prstGeom>
+                    <a:noFill/>
+                    <a:ln>
+                      <a:noFill/>
+                    </a:ln>
+                  </pic:spPr>
+                </pic:pic>
+              </a:graphicData>
+            </a:graphic>
+          </wp:inline>
+        </w:drawing>
+      </w:r>
+    </w:p>
+    <w:p>
+      <w:pPr>
+        <w:rPr>
+          <w:sz w:val="24"/>
+          <w:szCs w:val="24"/>
+        </w:rPr>
+      </w:pPr>
+      <w:r>
+        <w:rPr>
+          <w:sz w:val="24"/>
+          <w:szCs w:val="24"/>
+          <w:highlight w:val="yellow"/>
+        </w:rPr>
+        <w:t>Output:</w:t>
+      </w:r>
+    </w:p>
+    <w:p>
+      <w:pPr>
+        <w:rPr>
+          <w:sz w:val="24"/>
+          <w:szCs w:val="24"/>
+        </w:rPr>
+      </w:pPr>
+      <w:r>
+        <w:rPr>
+          <w:noProof/>
+          <w:sz w:val="24"/>
+          <w:szCs w:val="24"/>
+        </w:rPr>
+        <w:drawing>
+          <wp:inline distT="0" distB="0" distL="0" distR="0" wp14:anchorId="7EE95402" wp14:editId="7B789EBE">
+            <wp:extent cx="3474720" cy="1169035"/>
+            <wp:effectExtent l="0" t="0" r="0" b="0"/>
+            <wp:docPr id="75" name="Picture 75"/>
+            <wp:cNvGraphicFramePr>
+              <a:graphicFrameLocks xmlns:a="http://schemas.openxmlformats.org/drawingml/2006/main" noChangeAspect="1"/>
+            </wp:cNvGraphicFramePr>
+            <a:graphic xmlns:a="http://schemas.openxmlformats.org/drawingml/2006/main">
+              <a:graphicData uri="http://schemas.openxmlformats.org/drawingml/2006/picture">
+                <pic:pic xmlns:pic="http://schemas.openxmlformats.org/drawingml/2006/picture">
+                  <pic:nvPicPr>
+                    <pic:cNvPr id="0" name="Picture 5"/>
+                    <pic:cNvPicPr>
+                      <a:picLocks noChangeAspect="1" noChangeArrowheads="1"/>
+                    </pic:cNvPicPr>
+                  </pic:nvPicPr>
+                  <pic:blipFill>
+                    <a:blip r:embed="rId81">
+                      <a:extLst>
+                        <a:ext uri="{28A0092B-C50C-407E-A947-70E740481C1C}">
+                          <a14:useLocalDpi xmlns:a14="http://schemas.microsoft.com/office/drawing/2010/main" val="0"/>
+                        </a:ext>
+                      </a:extLst>
+                    </a:blip>
+                    <a:srcRect/>
+                    <a:stretch>
+                      <a:fillRect/>
+                    </a:stretch>
+                  </pic:blipFill>
+                  <pic:spPr bwMode="auto">
+                    <a:xfrm>
+                      <a:off x="0" y="0"/>
+                      <a:ext cx="3474720" cy="1169035"/>
+                    </a:xfrm>
+                    <a:prstGeom prst="rect">
+                      <a:avLst/>
+                    </a:prstGeom>
+                    <a:noFill/>
+                    <a:ln>
+                      <a:noFill/>
+                    </a:ln>
+                  </pic:spPr>
+                </pic:pic>
+              </a:graphicData>
+            </a:graphic>
+          </wp:inline>
+        </w:drawing>
+      </w:r>
+    </w:p>
+    <w:p>
+      <w:pPr>
+        <w:rPr>
+          <w:sz w:val="24"/>
+          <w:szCs w:val="24"/>
+        </w:rPr>
+      </w:pPr>
+      <w:r>
+        <w:rPr>
+          <w:sz w:val="24"/>
+          <w:szCs w:val="24"/>
+          <w:highlight w:val="yellow"/>
+        </w:rPr>
+        <w:t>Exercise:</w:t>
+      </w:r>
+      <w:r>
+        <w:rPr>
+          <w:sz w:val="24"/>
+          <w:szCs w:val="24"/>
+        </w:rPr>
+        <w:t xml:space="preserve"> In UserApp create a custom exception like UserNotFoundException, so that the view should able to handle and print the exception message if user id is not found </w:t>
+      </w:r>
+    </w:p>
+    <w:p>
+      <w:pPr>
+        <w:rPr>
+          <w:sz w:val="24"/>
+          <w:szCs w:val="24"/>
+        </w:rPr>
+      </w:pPr>
+      <w:r>
+        <w:rPr>
+          <w:sz w:val="24"/>
+          <w:szCs w:val="24"/>
+        </w:rPr>
+        <w:t>Note: You should force the client to handle UserNotFoundException, i.e., main method should be forced to handle UserNotFoundException while calling fetchUserById()</w:t>
+      </w:r>
+    </w:p>
+    <w:p>
+      <w:pPr>
+        <w:rPr>
+          <w:sz w:val="24"/>
+          <w:szCs w:val="24"/>
+        </w:rPr>
+      </w:pPr>
+    </w:p>
+    <w:p>
+      <w:pPr>
+        <w:rPr>
+          <w:sz w:val="24"/>
+          <w:szCs w:val="24"/>
+        </w:rPr>
+      </w:pPr>
+    </w:p>
     <w:sectPr>
       <w:pgSz w:w="11906" w:h="16838"/>
       <w:pgMar w:top="1440" w:right="1440" w:bottom="1440" w:left="1440" w:header="708" w:footer="708" w:gutter="0"/>
@@ -19213,6 +20198,95 @@
     </w:lvl>
   </w:abstractNum>
   <w:abstractNum w:abstractNumId="7" w15:restartNumberingAfterBreak="0">
+    <w:nsid w:val="13DB7F2C"/>
+    <w:multiLevelType w:val="hybridMultilevel"/>
+    <w:tmpl w:val="54E416CA"/>
+    <w:lvl w:ilvl="0" w:tplc="4009000F">
+      <w:start w:val="1"/>
+      <w:numFmt w:val="decimal"/>
+      <w:lvlText w:val="%1."/>
+      <w:lvlJc w:val="left"/>
+      <w:pPr>
+        <w:ind w:left="720" w:hanging="360"/>
+      </w:pPr>
+      <w:rPr>
+        <w:rFonts w:hint="default"/>
+      </w:rPr>
+    </w:lvl>
+    <w:lvl w:ilvl="1" w:tplc="40090019" w:tentative="1">
+      <w:start w:val="1"/>
+      <w:numFmt w:val="lowerLetter"/>
+      <w:lvlText w:val="%2."/>
+      <w:lvlJc w:val="left"/>
+      <w:pPr>
+        <w:ind w:left="1440" w:hanging="360"/>
+      </w:pPr>
+    </w:lvl>
+    <w:lvl w:ilvl="2" w:tplc="4009001B" w:tentative="1">
+      <w:start w:val="1"/>
+      <w:numFmt w:val="lowerRoman"/>
+      <w:lvlText w:val="%3."/>
+      <w:lvlJc w:val="right"/>
+      <w:pPr>
+        <w:ind w:left="2160" w:hanging="180"/>
+      </w:pPr>
+    </w:lvl>
+    <w:lvl w:ilvl="3" w:tplc="4009000F" w:tentative="1">
+      <w:start w:val="1"/>
+      <w:numFmt w:val="decimal"/>
+      <w:lvlText w:val="%4."/>
+      <w:lvlJc w:val="left"/>
+      <w:pPr>
+        <w:ind w:left="2880" w:hanging="360"/>
+      </w:pPr>
+    </w:lvl>
+    <w:lvl w:ilvl="4" w:tplc="40090019" w:tentative="1">
+      <w:start w:val="1"/>
+      <w:numFmt w:val="lowerLetter"/>
+      <w:lvlText w:val="%5."/>
+      <w:lvlJc w:val="left"/>
+      <w:pPr>
+        <w:ind w:left="3600" w:hanging="360"/>
+      </w:pPr>
+    </w:lvl>
+    <w:lvl w:ilvl="5" w:tplc="4009001B" w:tentative="1">
+      <w:start w:val="1"/>
+      <w:numFmt w:val="lowerRoman"/>
+      <w:lvlText w:val="%6."/>
+      <w:lvlJc w:val="right"/>
+      <w:pPr>
+        <w:ind w:left="4320" w:hanging="180"/>
+      </w:pPr>
+    </w:lvl>
+    <w:lvl w:ilvl="6" w:tplc="4009000F" w:tentative="1">
+      <w:start w:val="1"/>
+      <w:numFmt w:val="decimal"/>
+      <w:lvlText w:val="%7."/>
+      <w:lvlJc w:val="left"/>
+      <w:pPr>
+        <w:ind w:left="5040" w:hanging="360"/>
+      </w:pPr>
+    </w:lvl>
+    <w:lvl w:ilvl="7" w:tplc="40090019" w:tentative="1">
+      <w:start w:val="1"/>
+      <w:numFmt w:val="lowerLetter"/>
+      <w:lvlText w:val="%8."/>
+      <w:lvlJc w:val="left"/>
+      <w:pPr>
+        <w:ind w:left="5760" w:hanging="360"/>
+      </w:pPr>
+    </w:lvl>
+    <w:lvl w:ilvl="8" w:tplc="4009001B" w:tentative="1">
+      <w:start w:val="1"/>
+      <w:numFmt w:val="lowerRoman"/>
+      <w:lvlText w:val="%9."/>
+      <w:lvlJc w:val="right"/>
+      <w:pPr>
+        <w:ind w:left="6480" w:hanging="180"/>
+      </w:pPr>
+    </w:lvl>
+  </w:abstractNum>
+  <w:abstractNum w:abstractNumId="8" w15:restartNumberingAfterBreak="0">
     <w:nsid w:val="2A47121A"/>
     <w:multiLevelType w:val="hybridMultilevel"/>
     <w:tmpl w:val="519C2666"/>
@@ -19301,7 +20375,7 @@
       </w:pPr>
     </w:lvl>
   </w:abstractNum>
-  <w:abstractNum w:abstractNumId="8" w15:restartNumberingAfterBreak="0">
+  <w:abstractNum w:abstractNumId="9" w15:restartNumberingAfterBreak="0">
     <w:nsid w:val="2AE844D3"/>
     <w:multiLevelType w:val="hybridMultilevel"/>
     <w:tmpl w:val="1068D60E"/>
@@ -19413,7 +20487,7 @@
       </w:rPr>
     </w:lvl>
   </w:abstractNum>
-  <w:abstractNum w:abstractNumId="9" w15:restartNumberingAfterBreak="0">
+  <w:abstractNum w:abstractNumId="10" w15:restartNumberingAfterBreak="0">
     <w:nsid w:val="2B186615"/>
     <w:multiLevelType w:val="hybridMultilevel"/>
     <w:tmpl w:val="F94C9F96"/>
@@ -19502,7 +20576,7 @@
       </w:pPr>
     </w:lvl>
   </w:abstractNum>
-  <w:abstractNum w:abstractNumId="10" w15:restartNumberingAfterBreak="0">
+  <w:abstractNum w:abstractNumId="11" w15:restartNumberingAfterBreak="0">
     <w:nsid w:val="2C7F3B8D"/>
     <w:multiLevelType w:val="hybridMultilevel"/>
     <w:tmpl w:val="9030FAFE"/>
@@ -19591,7 +20665,7 @@
       </w:pPr>
     </w:lvl>
   </w:abstractNum>
-  <w:abstractNum w:abstractNumId="11" w15:restartNumberingAfterBreak="0">
+  <w:abstractNum w:abstractNumId="12" w15:restartNumberingAfterBreak="0">
     <w:nsid w:val="2EF10768"/>
     <w:multiLevelType w:val="hybridMultilevel"/>
     <w:tmpl w:val="B1000324"/>
@@ -19680,7 +20754,7 @@
       </w:pPr>
     </w:lvl>
   </w:abstractNum>
-  <w:abstractNum w:abstractNumId="12" w15:restartNumberingAfterBreak="0">
+  <w:abstractNum w:abstractNumId="13" w15:restartNumberingAfterBreak="0">
     <w:nsid w:val="3AFF0C88"/>
     <w:multiLevelType w:val="hybridMultilevel"/>
     <w:tmpl w:val="28AA531C"/>
@@ -19769,7 +20843,7 @@
       </w:pPr>
     </w:lvl>
   </w:abstractNum>
-  <w:abstractNum w:abstractNumId="13" w15:restartNumberingAfterBreak="0">
+  <w:abstractNum w:abstractNumId="14" w15:restartNumberingAfterBreak="0">
     <w:nsid w:val="44012CCA"/>
     <w:multiLevelType w:val="hybridMultilevel"/>
     <w:tmpl w:val="FB2A1922"/>
@@ -19858,7 +20932,7 @@
       </w:pPr>
     </w:lvl>
   </w:abstractNum>
-  <w:abstractNum w:abstractNumId="14" w15:restartNumberingAfterBreak="0">
+  <w:abstractNum w:abstractNumId="15" w15:restartNumberingAfterBreak="0">
     <w:nsid w:val="45ED48C8"/>
     <w:multiLevelType w:val="hybridMultilevel"/>
     <w:tmpl w:val="3CF2823E"/>
@@ -19970,7 +21044,7 @@
       </w:rPr>
     </w:lvl>
   </w:abstractNum>
-  <w:abstractNum w:abstractNumId="15" w15:restartNumberingAfterBreak="0">
+  <w:abstractNum w:abstractNumId="16" w15:restartNumberingAfterBreak="0">
     <w:nsid w:val="46B71A42"/>
     <w:multiLevelType w:val="hybridMultilevel"/>
     <w:tmpl w:val="6FBCE6E6"/>
@@ -20059,7 +21133,7 @@
       </w:pPr>
     </w:lvl>
   </w:abstractNum>
-  <w:abstractNum w:abstractNumId="16" w15:restartNumberingAfterBreak="0">
+  <w:abstractNum w:abstractNumId="17" w15:restartNumberingAfterBreak="0">
     <w:nsid w:val="4B571EDC"/>
     <w:multiLevelType w:val="hybridMultilevel"/>
     <w:tmpl w:val="FE48BD98"/>
@@ -20148,7 +21222,7 @@
       </w:pPr>
     </w:lvl>
   </w:abstractNum>
-  <w:abstractNum w:abstractNumId="17" w15:restartNumberingAfterBreak="0">
+  <w:abstractNum w:abstractNumId="18" w15:restartNumberingAfterBreak="0">
     <w:nsid w:val="533A2A25"/>
     <w:multiLevelType w:val="hybridMultilevel"/>
     <w:tmpl w:val="22FA568A"/>
@@ -20237,7 +21311,7 @@
       </w:pPr>
     </w:lvl>
   </w:abstractNum>
-  <w:abstractNum w:abstractNumId="18" w15:restartNumberingAfterBreak="0">
+  <w:abstractNum w:abstractNumId="19" w15:restartNumberingAfterBreak="0">
     <w:nsid w:val="58CF496B"/>
     <w:multiLevelType w:val="hybridMultilevel"/>
     <w:tmpl w:val="D2AEE030"/>
@@ -20326,7 +21400,7 @@
       </w:pPr>
     </w:lvl>
   </w:abstractNum>
-  <w:abstractNum w:abstractNumId="19" w15:restartNumberingAfterBreak="0">
+  <w:abstractNum w:abstractNumId="20" w15:restartNumberingAfterBreak="0">
     <w:nsid w:val="599F6978"/>
     <w:multiLevelType w:val="hybridMultilevel"/>
     <w:tmpl w:val="BAAE1876"/>
@@ -20415,7 +21489,7 @@
       </w:pPr>
     </w:lvl>
   </w:abstractNum>
-  <w:abstractNum w:abstractNumId="20" w15:restartNumberingAfterBreak="0">
+  <w:abstractNum w:abstractNumId="21" w15:restartNumberingAfterBreak="0">
     <w:nsid w:val="5DF5546F"/>
     <w:multiLevelType w:val="hybridMultilevel"/>
     <w:tmpl w:val="30F21DEE"/>
@@ -20504,7 +21578,7 @@
       </w:pPr>
     </w:lvl>
   </w:abstractNum>
-  <w:abstractNum w:abstractNumId="21" w15:restartNumberingAfterBreak="0">
+  <w:abstractNum w:abstractNumId="22" w15:restartNumberingAfterBreak="0">
     <w:nsid w:val="5F7376B9"/>
     <w:multiLevelType w:val="hybridMultilevel"/>
     <w:tmpl w:val="F294A114"/>
@@ -20593,7 +21667,7 @@
       </w:pPr>
     </w:lvl>
   </w:abstractNum>
-  <w:abstractNum w:abstractNumId="22" w15:restartNumberingAfterBreak="0">
+  <w:abstractNum w:abstractNumId="23" w15:restartNumberingAfterBreak="0">
     <w:nsid w:val="66941248"/>
     <w:multiLevelType w:val="hybridMultilevel"/>
     <w:tmpl w:val="CA305068"/>
@@ -20682,7 +21756,7 @@
       </w:pPr>
     </w:lvl>
   </w:abstractNum>
-  <w:abstractNum w:abstractNumId="23" w15:restartNumberingAfterBreak="0">
+  <w:abstractNum w:abstractNumId="24" w15:restartNumberingAfterBreak="0">
     <w:nsid w:val="678F14FF"/>
     <w:multiLevelType w:val="hybridMultilevel"/>
     <w:tmpl w:val="B2608F84"/>
@@ -20771,7 +21845,7 @@
       </w:pPr>
     </w:lvl>
   </w:abstractNum>
-  <w:abstractNum w:abstractNumId="24" w15:restartNumberingAfterBreak="0">
+  <w:abstractNum w:abstractNumId="25" w15:restartNumberingAfterBreak="0">
     <w:nsid w:val="6EAA502B"/>
     <w:multiLevelType w:val="hybridMultilevel"/>
     <w:tmpl w:val="47DE9DBA"/>
@@ -20860,7 +21934,7 @@
       </w:pPr>
     </w:lvl>
   </w:abstractNum>
-  <w:abstractNum w:abstractNumId="25" w15:restartNumberingAfterBreak="0">
+  <w:abstractNum w:abstractNumId="26" w15:restartNumberingAfterBreak="0">
     <w:nsid w:val="71384549"/>
     <w:multiLevelType w:val="hybridMultilevel"/>
     <w:tmpl w:val="5AB68292"/>
@@ -20949,7 +22023,7 @@
       </w:pPr>
     </w:lvl>
   </w:abstractNum>
-  <w:abstractNum w:abstractNumId="26" w15:restartNumberingAfterBreak="0">
+  <w:abstractNum w:abstractNumId="27" w15:restartNumberingAfterBreak="0">
     <w:nsid w:val="78A82741"/>
     <w:multiLevelType w:val="hybridMultilevel"/>
     <w:tmpl w:val="80B05ED6"/>
@@ -21061,7 +22135,7 @@
       </w:rPr>
     </w:lvl>
   </w:abstractNum>
-  <w:abstractNum w:abstractNumId="27" w15:restartNumberingAfterBreak="0">
+  <w:abstractNum w:abstractNumId="28" w15:restartNumberingAfterBreak="0">
     <w:nsid w:val="797D77B2"/>
     <w:multiLevelType w:val="hybridMultilevel"/>
     <w:tmpl w:val="7D12B9F8"/>
@@ -21174,25 +22248,25 @@
     </w:lvl>
   </w:abstractNum>
   <w:num w:numId="1">
-    <w:abstractNumId w:val="23"/>
+    <w:abstractNumId w:val="24"/>
   </w:num>
   <w:num w:numId="2">
+    <w:abstractNumId w:val="17"/>
+  </w:num>
+  <w:num w:numId="3">
     <w:abstractNumId w:val="16"/>
   </w:num>
-  <w:num w:numId="3">
-    <w:abstractNumId w:val="15"/>
-  </w:num>
   <w:num w:numId="4">
-    <w:abstractNumId w:val="26"/>
+    <w:abstractNumId w:val="27"/>
   </w:num>
   <w:num w:numId="5">
-    <w:abstractNumId w:val="24"/>
+    <w:abstractNumId w:val="25"/>
   </w:num>
   <w:num w:numId="6">
     <w:abstractNumId w:val="5"/>
   </w:num>
   <w:num w:numId="7">
-    <w:abstractNumId w:val="18"/>
+    <w:abstractNumId w:val="19"/>
   </w:num>
   <w:num w:numId="8">
     <w:abstractNumId w:val="4"/>
@@ -21201,61 +22275,64 @@
     <w:abstractNumId w:val="2"/>
   </w:num>
   <w:num w:numId="10">
-    <w:abstractNumId w:val="8"/>
+    <w:abstractNumId w:val="9"/>
   </w:num>
   <w:num w:numId="11">
-    <w:abstractNumId w:val="27"/>
+    <w:abstractNumId w:val="28"/>
   </w:num>
   <w:num w:numId="12">
     <w:abstractNumId w:val="6"/>
   </w:num>
   <w:num w:numId="13">
+    <w:abstractNumId w:val="15"/>
+  </w:num>
+  <w:num w:numId="14">
     <w:abstractNumId w:val="14"/>
   </w:num>
-  <w:num w:numId="14">
-    <w:abstractNumId w:val="13"/>
-  </w:num>
   <w:num w:numId="15">
-    <w:abstractNumId w:val="25"/>
+    <w:abstractNumId w:val="26"/>
   </w:num>
   <w:num w:numId="16">
     <w:abstractNumId w:val="0"/>
   </w:num>
   <w:num w:numId="17">
-    <w:abstractNumId w:val="9"/>
+    <w:abstractNumId w:val="10"/>
   </w:num>
   <w:num w:numId="18">
+    <w:abstractNumId w:val="13"/>
+  </w:num>
+  <w:num w:numId="19">
+    <w:abstractNumId w:val="11"/>
+  </w:num>
+  <w:num w:numId="20">
+    <w:abstractNumId w:val="18"/>
+  </w:num>
+  <w:num w:numId="21">
     <w:abstractNumId w:val="12"/>
   </w:num>
-  <w:num w:numId="19">
-    <w:abstractNumId w:val="10"/>
-  </w:num>
-  <w:num w:numId="20">
-    <w:abstractNumId w:val="17"/>
-  </w:num>
-  <w:num w:numId="21">
-    <w:abstractNumId w:val="11"/>
-  </w:num>
   <w:num w:numId="22">
-    <w:abstractNumId w:val="20"/>
+    <w:abstractNumId w:val="21"/>
   </w:num>
   <w:num w:numId="23">
     <w:abstractNumId w:val="1"/>
   </w:num>
   <w:num w:numId="24">
-    <w:abstractNumId w:val="7"/>
+    <w:abstractNumId w:val="8"/>
   </w:num>
   <w:num w:numId="25">
     <w:abstractNumId w:val="3"/>
   </w:num>
   <w:num w:numId="26">
-    <w:abstractNumId w:val="19"/>
+    <w:abstractNumId w:val="20"/>
   </w:num>
   <w:num w:numId="27">
-    <w:abstractNumId w:val="21"/>
+    <w:abstractNumId w:val="22"/>
   </w:num>
   <w:num w:numId="28">
-    <w:abstractNumId w:val="22"/>
+    <w:abstractNumId w:val="23"/>
+  </w:num>
+  <w:num w:numId="29">
+    <w:abstractNumId w:val="7"/>
   </w:num>
 </w:numbering>
 </file>

</xml_diff>